<commit_message>
assignments 1.2 and 1.3
</commit_message>
<xml_diff>
--- a/module-1/favelli-assignment1_2.docx
+++ b/module-1/favelli-assignment1_2.docx
@@ -5,12 +5,18 @@
     <w:p>
       <w:pPr>
         <w:pStyle w:val="Normal"/>
-        <w:bidi w:val="0"/>
+        <w:tabs>
+          <w:tab w:val="clear" w:pos="709"/>
+          <w:tab w:val="left" w:pos="0" w:leader="none"/>
+        </w:tabs>
+        <w:bidi w:val="0"/>
+        <w:ind w:hanging="0" w:start="0" w:end="0"/>
         <w:jc w:val="start"/>
         <w:rPr/>
       </w:pPr>
       <w:r>
         <w:rPr/>
+        <w:tab/>
         <w:t>Melissa Favelli</w:t>
       </w:r>
     </w:p>
@@ -23,6 +29,7 @@
       </w:pPr>
       <w:r>
         <w:rPr/>
+        <w:tab/>
         <w:t>CSD325 Assignment 1.2</w:t>
       </w:r>
     </w:p>
@@ -35,7 +42,9 @@
       </w:pPr>
       <w:r>
         <w:rPr/>
+        <w:tab/>
         <w:t>12/7/2025</w:t>
+        <w:br/>
       </w:r>
     </w:p>
     <w:p>
@@ -53,14 +62,39 @@
       <w:pPr>
         <w:pStyle w:val="Normal"/>
         <w:bidi w:val="0"/>
-        <w:jc w:val="start"/>
+        <w:jc w:val="center"/>
+        <w:rPr/>
+      </w:pPr>
+      <w:r>
+        <w:rPr/>
+        <w:br/>
+        <w:tab/>
+        <w:t>https://github.com/mel-favelli/csd325.git</w:t>
+      </w:r>
+    </w:p>
+    <w:p>
+      <w:pPr>
+        <w:pStyle w:val="Normal"/>
+        <w:bidi w:val="0"/>
+        <w:jc w:val="center"/>
+        <w:rPr/>
+      </w:pPr>
+      <w:r>
+        <w:rPr/>
+      </w:r>
+    </w:p>
+    <w:p>
+      <w:pPr>
+        <w:pStyle w:val="Normal"/>
+        <w:bidi w:val="0"/>
+        <w:jc w:val="center"/>
         <w:rPr/>
       </w:pPr>
       <w:r>
         <w:rPr/>
         <w:drawing>
           <wp:inline distT="0" distB="0" distL="0" distR="0">
-            <wp:extent cx="6332220" cy="3482975"/>
+            <wp:extent cx="5523230" cy="2599690"/>
             <wp:effectExtent l="0" t="0" r="0" b="0"/>
             <wp:docPr id="1" name="Image1" descr="" title=""/>
             <wp:cNvGraphicFramePr>
@@ -84,7 +118,7 @@
                   <pic:spPr bwMode="auto">
                     <a:xfrm>
                       <a:off x="0" y="0"/>
-                      <a:ext cx="6332220" cy="3482975"/>
+                      <a:ext cx="5523230" cy="2599690"/>
                     </a:xfrm>
                     <a:prstGeom prst="rect">
                       <a:avLst/>
@@ -97,33 +131,64 @@
           </wp:inline>
         </w:drawing>
       </w:r>
-    </w:p>
-    <w:p>
-      <w:pPr>
-        <w:pStyle w:val="Normal"/>
-        <w:bidi w:val="0"/>
-        <w:jc w:val="start"/>
-        <w:rPr/>
-      </w:pPr>
-      <w:r>
-        <w:rPr/>
-      </w:r>
-    </w:p>
-    <w:p>
-      <w:pPr>
-        <w:pStyle w:val="Normal"/>
-        <w:bidi w:val="0"/>
-        <w:jc w:val="start"/>
-        <w:rPr/>
-      </w:pPr>
-      <w:r>
-        <w:rPr/>
+      <w:r>
+        <w:rPr/>
+        <w:br/>
+      </w:r>
+    </w:p>
+    <w:p>
+      <w:pPr>
+        <w:pStyle w:val="Normal"/>
+        <w:bidi w:val="0"/>
+        <w:jc w:val="center"/>
+        <w:rPr/>
+      </w:pPr>
+      <w:r>
+        <w:rPr/>
+        <w:drawing>
+          <wp:inline distT="0" distB="0" distL="0" distR="0">
+            <wp:extent cx="5100320" cy="5057775"/>
+            <wp:effectExtent l="0" t="0" r="0" b="0"/>
+            <wp:docPr id="2" name="Image2" descr="" title=""/>
+            <wp:cNvGraphicFramePr>
+              <a:graphicFrameLocks xmlns:a="http://schemas.openxmlformats.org/drawingml/2006/main" noChangeAspect="1"/>
+            </wp:cNvGraphicFramePr>
+            <a:graphic xmlns:a="http://schemas.openxmlformats.org/drawingml/2006/main">
+              <a:graphicData uri="http://schemas.openxmlformats.org/drawingml/2006/picture">
+                <pic:pic xmlns:pic="http://schemas.openxmlformats.org/drawingml/2006/picture">
+                  <pic:nvPicPr>
+                    <pic:cNvPr id="2" name="Image2" descr="" title=""/>
+                    <pic:cNvPicPr>
+                      <a:picLocks noChangeAspect="1" noChangeArrowheads="1"/>
+                    </pic:cNvPicPr>
+                  </pic:nvPicPr>
+                  <pic:blipFill>
+                    <a:blip r:embed="rId3"/>
+                    <a:stretch>
+                      <a:fillRect/>
+                    </a:stretch>
+                  </pic:blipFill>
+                  <pic:spPr bwMode="auto">
+                    <a:xfrm>
+                      <a:off x="0" y="0"/>
+                      <a:ext cx="5100320" cy="5057775"/>
+                    </a:xfrm>
+                    <a:prstGeom prst="rect">
+                      <a:avLst/>
+                    </a:prstGeom>
+                    <a:noFill/>
+                  </pic:spPr>
+                </pic:pic>
+              </a:graphicData>
+            </a:graphic>
+          </wp:inline>
+        </w:drawing>
       </w:r>
     </w:p>
     <w:sectPr>
       <w:type w:val="nextPage"/>
       <w:pgSz w:w="12240" w:h="15840"/>
-      <w:pgMar w:left="1134" w:right="1134" w:gutter="0" w:header="0" w:top="1134" w:footer="0" w:bottom="1134"/>
+      <w:pgMar w:left="288" w:right="288" w:gutter="0" w:header="0" w:top="288" w:footer="0" w:bottom="288"/>
       <w:pgNumType w:fmt="decimal"/>
       <w:formProt w:val="false"/>
       <w:textDirection w:val="lrTb"/>

</xml_diff>